<commit_message>
Handle multiple item insertion during resume generation from scratch
</commit_message>
<xml_diff>
--- a/templates/professional.docx
+++ b/templates/professional.docx
@@ -330,6 +330,52 @@
         </w:rPr>
         <w:tab/>
         <w:t>{{experience_duration}}</w:t>
+      </w:r>
+    </w:p>
+    <w:p>
+      <w:pPr>
+        <w:pStyle w:val="Heading2"/>
+        <w:rPr>
+          <w:sz w:val="24"/>
+          <w:szCs w:val="24"/>
+        </w:rPr>
+      </w:pPr>
+      <w:r>
+        <w:rPr>
+          <w:sz w:val="24"/>
+          <w:szCs w:val="24"/>
+        </w:rPr>
+        <w:t>{{</w:t>
+      </w:r>
+      <w:r>
+        <w:rPr>
+          <w:sz w:val="24"/>
+          <w:szCs w:val="24"/>
+        </w:rPr>
+        <w:t>description</w:t>
+      </w:r>
+      <w:r>
+        <w:rPr>
+          <w:sz w:val="24"/>
+          <w:szCs w:val="24"/>
+        </w:rPr>
+        <w:t>}}</w:t>
+      </w:r>
+    </w:p>
+    <w:p>
+      <w:pPr>
+        <w:pStyle w:val="Heading2"/>
+        <w:rPr>
+          <w:sz w:val="24"/>
+          <w:szCs w:val="24"/>
+        </w:rPr>
+      </w:pPr>
+      <w:r>
+        <w:rPr>
+          <w:sz w:val="24"/>
+          <w:szCs w:val="24"/>
+        </w:rPr>
+        <w:t>Key Achievements:</w:t>
       </w:r>
     </w:p>
     <w:p>
@@ -27591,7 +27637,7 @@
     <w:charset w:val="00"/>
     <w:family w:val="roman"/>
     <w:pitch w:val="variable"/>
-    <w:sig w:usb0="E0002AFF" w:usb1="C0007843" w:usb2="00000009" w:usb3="00000000" w:csb0="000001FF" w:csb1="00000000"/>
+    <w:sig w:usb0="E0002EFF" w:usb1="C000785B" w:usb2="00000009" w:usb3="00000000" w:csb0="000001FF" w:csb1="00000000"/>
   </w:font>
   <w:font w:name="Cambria">
     <w:panose1 w:val="02040503050406030204"/>
@@ -27619,7 +27665,7 @@
     <w:charset w:val="00"/>
     <w:family w:val="swiss"/>
     <w:pitch w:val="variable"/>
-    <w:sig w:usb0="E0002AFF" w:usb1="C0007843" w:usb2="00000009" w:usb3="00000000" w:csb0="000001FF" w:csb1="00000000"/>
+    <w:sig w:usb0="E0002EFF" w:usb1="C000785B" w:usb2="00000009" w:usb3="00000000" w:csb0="000001FF" w:csb1="00000000"/>
   </w:font>
   <w:font w:name="Arial Black">
     <w:panose1 w:val="020B0A04020102020204"/>
@@ -27670,14 +27716,14 @@
     <w:charset w:val="00"/>
     <w:family w:val="swiss"/>
     <w:pitch w:val="variable"/>
-    <w:sig w:usb0="E0002AFF" w:usb1="4000ACFF" w:usb2="00000001" w:usb3="00000000" w:csb0="000001FF" w:csb1="00000000"/>
+    <w:sig w:usb0="E4002EFF" w:usb1="C000247B" w:usb2="00000009" w:usb3="00000000" w:csb0="000001FF" w:csb1="00000000"/>
   </w:font>
   <w:font w:name="Calibri Light">
     <w:panose1 w:val="020F0302020204030204"/>
     <w:charset w:val="00"/>
     <w:family w:val="swiss"/>
     <w:pitch w:val="variable"/>
-    <w:sig w:usb0="A0002AEF" w:usb1="4000207B" w:usb2="00000000" w:usb3="00000000" w:csb0="000001FF" w:csb1="00000000"/>
+    <w:sig w:usb0="E4002EFF" w:usb1="C000247B" w:usb2="00000009" w:usb3="00000000" w:csb0="000001FF" w:csb1="00000000"/>
   </w:font>
 </w:fonts>
 </file>
@@ -27707,6 +27753,7 @@
     <w:rsid w:val="00542F5B"/>
     <w:rsid w:val="007D4638"/>
     <w:rsid w:val="0089381F"/>
+    <w:rsid w:val="0095255C"/>
     <w:rsid w:val="00A719F7"/>
     <w:rsid w:val="00CB1B9D"/>
     <w:rsid w:val="00DE1C3A"/>
@@ -28443,39 +28490,6 @@
 </file>
 
 <file path=customXml/item1.xml><?xml version="1.0" encoding="utf-8"?>
-<?mso-contentType ?>
-<FormTemplates xmlns="http://schemas.microsoft.com/sharepoint/v3/contenttype/forms">
-  <Display>DocumentLibraryForm</Display>
-  <Edit>DocumentLibraryForm</Edit>
-  <New>DocumentLibraryForm</New>
-</FormTemplates>
-</file>
-
-<file path=customXml/item2.xml><?xml version="1.0" encoding="utf-8"?>
-<p:properties xmlns:p="http://schemas.microsoft.com/office/2006/metadata/properties" xmlns:xsi="http://www.w3.org/2001/XMLSchema-instance" xmlns:pc="http://schemas.microsoft.com/office/infopath/2007/PartnerControls">
-  <documentManagement>
-    <_ip_UnifiedCompliancePolicyUIAction xmlns="http://schemas.microsoft.com/sharepoint/v3" xsi:nil="true"/>
-    <Image xmlns="71af3243-3dd4-4a8d-8c0d-dd76da1f02a5">
-      <Url xsi:nil="true"/>
-      <Description xsi:nil="true"/>
-    </Image>
-    <Status xmlns="71af3243-3dd4-4a8d-8c0d-dd76da1f02a5">Not started</Status>
-    <Background xmlns="71af3243-3dd4-4a8d-8c0d-dd76da1f02a5">false</Background>
-    <_ip_UnifiedCompliancePolicyProperties xmlns="http://schemas.microsoft.com/sharepoint/v3" xsi:nil="true"/>
-    <ImageTagsTaxHTField xmlns="71af3243-3dd4-4a8d-8c0d-dd76da1f02a5">
-      <Terms xmlns="http://schemas.microsoft.com/office/infopath/2007/PartnerControls"/>
-    </ImageTagsTaxHTField>
-    <TaxCatchAll xmlns="230e9df3-be65-4c73-a93b-d1236ebd677e" xsi:nil="true"/>
-    <MediaServiceKeyPoints xmlns="71af3243-3dd4-4a8d-8c0d-dd76da1f02a5" xsi:nil="true"/>
-  </documentManagement>
-</p:properties>
-</file>
-
-<file path=customXml/item3.xml><?xml version="1.0" encoding="utf-8"?>
-<b:Sources xmlns:b="http://schemas.openxmlformats.org/officeDocument/2006/bibliography" xmlns="http://schemas.openxmlformats.org/officeDocument/2006/bibliography" SelectedStyle="\APASixthEditionOfficeOnline.xsl" StyleName="APA" Version="6"/>
-</file>
-
-<file path=customXml/item4.xml><?xml version="1.0" encoding="utf-8"?>
 <ct:contentTypeSchema xmlns:ct="http://schemas.microsoft.com/office/2006/metadata/contentType" xmlns:ma="http://schemas.microsoft.com/office/2006/metadata/properties/metaAttributes" ct:_="" ma:_="" ma:contentTypeName="Document" ma:contentTypeID="0x01010079F111ED35F8CC479449609E8A0923A6" ma:contentTypeVersion="26" ma:contentTypeDescription="Create a new document." ma:contentTypeScope="" ma:versionID="ac37c1753acd5e330d2062ccec26ea66">
   <xsd:schema xmlns:xsd="http://www.w3.org/2001/XMLSchema" xmlns:xs="http://www.w3.org/2001/XMLSchema" xmlns:p="http://schemas.microsoft.com/office/2006/metadata/properties" xmlns:ns1="http://schemas.microsoft.com/sharepoint/v3" xmlns:ns2="71af3243-3dd4-4a8d-8c0d-dd76da1f02a5" xmlns:ns3="16c05727-aa75-4e4a-9b5f-8a80a1165891" xmlns:ns4="230e9df3-be65-4c73-a93b-d1236ebd677e" targetNamespace="http://schemas.microsoft.com/office/2006/metadata/properties" ma:root="true" ma:fieldsID="3b340c7101c92c5120abd06486f94548" ns1:_="" ns2:_="" ns3:_="" ns4:_="">
     <xsd:import namespace="http://schemas.microsoft.com/sharepoint/v3"/>
@@ -28775,35 +28789,40 @@
 </ct:contentTypeSchema>
 </file>
 
-<file path=customXml/itemProps1.xml><?xml version="1.0" encoding="utf-8"?>
-<ds:datastoreItem xmlns:ds="http://schemas.openxmlformats.org/officeDocument/2006/customXml" ds:itemID="{AABE5AEB-BD32-46FB-B4E8-5C314C3FA503}">
-  <ds:schemaRefs>
-    <ds:schemaRef ds:uri="http://schemas.microsoft.com/sharepoint/v3/contenttype/forms"/>
-  </ds:schemaRefs>
-</ds:datastoreItem>
+<file path=customXml/item2.xml><?xml version="1.0" encoding="utf-8"?>
+<b:Sources xmlns:b="http://schemas.openxmlformats.org/officeDocument/2006/bibliography" xmlns="http://schemas.openxmlformats.org/officeDocument/2006/bibliography" SelectedStyle="\APASixthEditionOfficeOnline.xsl" StyleName="APA" Version="6"/>
 </file>
 
-<file path=customXml/itemProps2.xml><?xml version="1.0" encoding="utf-8"?>
-<ds:datastoreItem xmlns:ds="http://schemas.openxmlformats.org/officeDocument/2006/customXml" ds:itemID="{A9893E80-0AB2-4C42-8D6E-F0C64251EDE9}">
-  <ds:schemaRefs>
-    <ds:schemaRef ds:uri="http://schemas.microsoft.com/office/2006/metadata/properties"/>
-    <ds:schemaRef ds:uri="http://schemas.microsoft.com/office/infopath/2007/PartnerControls"/>
-    <ds:schemaRef ds:uri="http://schemas.microsoft.com/sharepoint/v3"/>
-    <ds:schemaRef ds:uri="71af3243-3dd4-4a8d-8c0d-dd76da1f02a5"/>
-    <ds:schemaRef ds:uri="230e9df3-be65-4c73-a93b-d1236ebd677e"/>
-  </ds:schemaRefs>
-</ds:datastoreItem>
+<file path=customXml/item3.xml><?xml version="1.0" encoding="utf-8"?>
+<p:properties xmlns:p="http://schemas.microsoft.com/office/2006/metadata/properties" xmlns:xsi="http://www.w3.org/2001/XMLSchema-instance" xmlns:pc="http://schemas.microsoft.com/office/infopath/2007/PartnerControls">
+  <documentManagement>
+    <_ip_UnifiedCompliancePolicyUIAction xmlns="http://schemas.microsoft.com/sharepoint/v3" xsi:nil="true"/>
+    <Image xmlns="71af3243-3dd4-4a8d-8c0d-dd76da1f02a5">
+      <Url xsi:nil="true"/>
+      <Description xsi:nil="true"/>
+    </Image>
+    <Status xmlns="71af3243-3dd4-4a8d-8c0d-dd76da1f02a5">Not started</Status>
+    <Background xmlns="71af3243-3dd4-4a8d-8c0d-dd76da1f02a5">false</Background>
+    <_ip_UnifiedCompliancePolicyProperties xmlns="http://schemas.microsoft.com/sharepoint/v3" xsi:nil="true"/>
+    <ImageTagsTaxHTField xmlns="71af3243-3dd4-4a8d-8c0d-dd76da1f02a5">
+      <Terms xmlns="http://schemas.microsoft.com/office/infopath/2007/PartnerControls"/>
+    </ImageTagsTaxHTField>
+    <TaxCatchAll xmlns="230e9df3-be65-4c73-a93b-d1236ebd677e" xsi:nil="true"/>
+    <MediaServiceKeyPoints xmlns="71af3243-3dd4-4a8d-8c0d-dd76da1f02a5" xsi:nil="true"/>
+  </documentManagement>
+</p:properties>
 </file>
 
-<file path=customXml/itemProps3.xml><?xml version="1.0" encoding="utf-8"?>
-<ds:datastoreItem xmlns:ds="http://schemas.openxmlformats.org/officeDocument/2006/customXml" ds:itemID="{B690CEF4-07C7-4C0C-A6BB-7328017E8EDA}">
-  <ds:schemaRefs>
-    <ds:schemaRef ds:uri="http://schemas.openxmlformats.org/officeDocument/2006/bibliography"/>
-  </ds:schemaRefs>
-</ds:datastoreItem>
+<file path=customXml/item4.xml><?xml version="1.0" encoding="utf-8"?>
+<?mso-contentType ?>
+<FormTemplates xmlns="http://schemas.microsoft.com/sharepoint/v3/contenttype/forms">
+  <Display>DocumentLibraryForm</Display>
+  <Edit>DocumentLibraryForm</Edit>
+  <New>DocumentLibraryForm</New>
+</FormTemplates>
 </file>
 
-<file path=customXml/itemProps4.xml><?xml version="1.0" encoding="utf-8"?>
+<file path=customXml/itemProps1.xml><?xml version="1.0" encoding="utf-8"?>
 <ds:datastoreItem xmlns:ds="http://schemas.openxmlformats.org/officeDocument/2006/customXml" ds:itemID="{46268ACC-32FC-4261-BF80-5F6DE34E1C11}">
   <ds:schemaRefs>
     <ds:schemaRef ds:uri="http://schemas.microsoft.com/office/2006/metadata/contentType"/>
@@ -28824,6 +28843,34 @@
 </ds:datastoreItem>
 </file>
 
+<file path=customXml/itemProps2.xml><?xml version="1.0" encoding="utf-8"?>
+<ds:datastoreItem xmlns:ds="http://schemas.openxmlformats.org/officeDocument/2006/customXml" ds:itemID="{B690CEF4-07C7-4C0C-A6BB-7328017E8EDA}">
+  <ds:schemaRefs>
+    <ds:schemaRef ds:uri="http://schemas.openxmlformats.org/officeDocument/2006/bibliography"/>
+  </ds:schemaRefs>
+</ds:datastoreItem>
+</file>
+
+<file path=customXml/itemProps3.xml><?xml version="1.0" encoding="utf-8"?>
+<ds:datastoreItem xmlns:ds="http://schemas.openxmlformats.org/officeDocument/2006/customXml" ds:itemID="{A9893E80-0AB2-4C42-8D6E-F0C64251EDE9}">
+  <ds:schemaRefs>
+    <ds:schemaRef ds:uri="http://schemas.microsoft.com/office/2006/metadata/properties"/>
+    <ds:schemaRef ds:uri="http://schemas.microsoft.com/office/infopath/2007/PartnerControls"/>
+    <ds:schemaRef ds:uri="http://schemas.microsoft.com/sharepoint/v3"/>
+    <ds:schemaRef ds:uri="71af3243-3dd4-4a8d-8c0d-dd76da1f02a5"/>
+    <ds:schemaRef ds:uri="230e9df3-be65-4c73-a93b-d1236ebd677e"/>
+  </ds:schemaRefs>
+</ds:datastoreItem>
+</file>
+
+<file path=customXml/itemProps4.xml><?xml version="1.0" encoding="utf-8"?>
+<ds:datastoreItem xmlns:ds="http://schemas.openxmlformats.org/officeDocument/2006/customXml" ds:itemID="{AABE5AEB-BD32-46FB-B4E8-5C314C3FA503}">
+  <ds:schemaRefs>
+    <ds:schemaRef ds:uri="http://schemas.microsoft.com/sharepoint/v3/contenttype/forms"/>
+  </ds:schemaRefs>
+</ds:datastoreItem>
+</file>
+
 <file path=docMetadata/LabelInfo.xml><?xml version="1.0" encoding="utf-8"?>
 <clbl:labelList xmlns:clbl="http://schemas.microsoft.com/office/2020/mipLabelMetadata"/>
 </file>
</xml_diff>